<commit_message>
reorganized skillset and fixed grammar issues
</commit_message>
<xml_diff>
--- a/Resume-USC-intern.docx
+++ b/Resume-USC-intern.docx
@@ -162,7 +162,29 @@
           <w:shd w:val="clear" w:color="auto" w:fill="FFFFFF"/>
           <w:lang w:eastAsia="zh-CN"/>
         </w:rPr>
-        <w:t>linkedin.com/in/haozhe-zhang | haozhe-zhang.herokuapp.com</w:t>
+        <w:t>linkedin.com/in/haozhe-</w:t>
+      </w:r>
+      <w:proofErr w:type="spellStart"/>
+      <w:r>
+        <w:rPr>
+          <w:rFonts w:eastAsia="Microsoft YaHei" w:cs="Times New Roman"/>
+          <w:sz w:val="20"/>
+          <w:szCs w:val="20"/>
+          <w:shd w:val="clear" w:color="auto" w:fill="FFFFFF"/>
+          <w:lang w:eastAsia="zh-CN"/>
+        </w:rPr>
+        <w:t>zhang</w:t>
+      </w:r>
+      <w:proofErr w:type="spellEnd"/>
+      <w:r>
+        <w:rPr>
+          <w:rFonts w:eastAsia="Microsoft YaHei" w:cs="Times New Roman"/>
+          <w:sz w:val="20"/>
+          <w:szCs w:val="20"/>
+          <w:shd w:val="clear" w:color="auto" w:fill="FFFFFF"/>
+          <w:lang w:eastAsia="zh-CN"/>
+        </w:rPr>
+        <w:t xml:space="preserve"> | haozhe-zhang.herokuapp.com</w:t>
       </w:r>
     </w:p>
     <w:p>
@@ -823,7 +845,27 @@
           <w:szCs w:val="20"/>
           <w:lang w:eastAsia="zh-CN"/>
         </w:rPr>
-        <w:t>, Redux/MobX,</w:t>
+        <w:t>, Redux/</w:t>
+      </w:r>
+      <w:proofErr w:type="spellStart"/>
+      <w:r>
+        <w:rPr>
+          <w:rFonts w:eastAsia="Microsoft YaHei" w:cs="Times New Roman"/>
+          <w:sz w:val="20"/>
+          <w:szCs w:val="20"/>
+          <w:lang w:eastAsia="zh-CN"/>
+        </w:rPr>
+        <w:t>MobX</w:t>
+      </w:r>
+      <w:proofErr w:type="spellEnd"/>
+      <w:r>
+        <w:rPr>
+          <w:rFonts w:eastAsia="Microsoft YaHei" w:cs="Times New Roman"/>
+          <w:sz w:val="20"/>
+          <w:szCs w:val="20"/>
+          <w:lang w:eastAsia="zh-CN"/>
+        </w:rPr>
+        <w:t>,</w:t>
       </w:r>
       <w:r>
         <w:rPr>
@@ -834,14 +876,25 @@
         </w:rPr>
         <w:t xml:space="preserve"> </w:t>
       </w:r>
-      <w:r>
-        <w:rPr>
-          <w:rFonts w:eastAsia="Microsoft YaHei" w:cs="Times New Roman"/>
-          <w:sz w:val="20"/>
-          <w:szCs w:val="20"/>
-          <w:lang w:eastAsia="zh-CN"/>
-        </w:rPr>
-        <w:t xml:space="preserve">Vite, </w:t>
+      <w:proofErr w:type="spellStart"/>
+      <w:r>
+        <w:rPr>
+          <w:rFonts w:eastAsia="Microsoft YaHei" w:cs="Times New Roman"/>
+          <w:sz w:val="20"/>
+          <w:szCs w:val="20"/>
+          <w:lang w:eastAsia="zh-CN"/>
+        </w:rPr>
+        <w:t>Vite</w:t>
+      </w:r>
+      <w:proofErr w:type="spellEnd"/>
+      <w:r>
+        <w:rPr>
+          <w:rFonts w:eastAsia="Microsoft YaHei" w:cs="Times New Roman"/>
+          <w:sz w:val="20"/>
+          <w:szCs w:val="20"/>
+          <w:lang w:eastAsia="zh-CN"/>
+        </w:rPr>
+        <w:t xml:space="preserve">, </w:t>
       </w:r>
       <w:r>
         <w:rPr>
@@ -908,7 +961,27 @@
           <w:szCs w:val="20"/>
           <w:lang w:eastAsia="zh-CN"/>
         </w:rPr>
-        <w:t>/NestJs/Egg.js</w:t>
+        <w:t>/</w:t>
+      </w:r>
+      <w:proofErr w:type="spellStart"/>
+      <w:r>
+        <w:rPr>
+          <w:rFonts w:eastAsia="Microsoft YaHei" w:cs="Times New Roman"/>
+          <w:sz w:val="20"/>
+          <w:szCs w:val="20"/>
+          <w:lang w:eastAsia="zh-CN"/>
+        </w:rPr>
+        <w:t>NestJs</w:t>
+      </w:r>
+      <w:proofErr w:type="spellEnd"/>
+      <w:r>
+        <w:rPr>
+          <w:rFonts w:eastAsia="Microsoft YaHei" w:cs="Times New Roman"/>
+          <w:sz w:val="20"/>
+          <w:szCs w:val="20"/>
+          <w:lang w:eastAsia="zh-CN"/>
+        </w:rPr>
+        <w:t>/Egg.js</w:t>
       </w:r>
       <w:r>
         <w:rPr>
@@ -971,6 +1044,26 @@
           <w:szCs w:val="20"/>
           <w:lang w:eastAsia="zh-CN"/>
         </w:rPr>
+        <w:t xml:space="preserve">, Spring MVC, </w:t>
+      </w:r>
+      <w:proofErr w:type="spellStart"/>
+      <w:r>
+        <w:rPr>
+          <w:rFonts w:eastAsia="Microsoft YaHei" w:cs="Times New Roman"/>
+          <w:sz w:val="20"/>
+          <w:szCs w:val="20"/>
+          <w:lang w:eastAsia="zh-CN"/>
+        </w:rPr>
+        <w:t>Thymeleaf</w:t>
+      </w:r>
+      <w:proofErr w:type="spellEnd"/>
+      <w:r>
+        <w:rPr>
+          <w:rFonts w:eastAsia="Microsoft YaHei" w:cs="Times New Roman"/>
+          <w:sz w:val="20"/>
+          <w:szCs w:val="20"/>
+          <w:lang w:eastAsia="zh-CN"/>
+        </w:rPr>
         <w:t xml:space="preserve"> </w:t>
       </w:r>
       <w:r>
@@ -982,6 +1075,26 @@
         </w:rPr>
         <w:tab/>
       </w:r>
+    </w:p>
+    <w:p>
+      <w:pPr>
+        <w:tabs>
+          <w:tab w:val="left" w:pos="720"/>
+          <w:tab w:val="left" w:pos="1440"/>
+          <w:tab w:val="left" w:pos="2160"/>
+          <w:tab w:val="left" w:pos="2880"/>
+          <w:tab w:val="left" w:pos="3600"/>
+          <w:tab w:val="left" w:pos="4320"/>
+          <w:tab w:val="right" w:pos="10466"/>
+        </w:tabs>
+        <w:spacing w:after="0" w:line="240" w:lineRule="auto"/>
+        <w:rPr>
+          <w:rFonts w:eastAsia="Microsoft YaHei" w:cs="Times New Roman"/>
+          <w:sz w:val="20"/>
+          <w:szCs w:val="20"/>
+          <w:lang w:eastAsia="zh-CN"/>
+        </w:rPr>
+      </w:pPr>
       <w:r>
         <w:rPr>
           <w:rFonts w:eastAsia="Microsoft YaHei" w:cs="Times New Roman"/>
@@ -1027,8 +1140,19 @@
           <w:szCs w:val="20"/>
           <w:lang w:eastAsia="zh-CN"/>
         </w:rPr>
-        <w:t>, MongoDB, Hibernate, Sequelize</w:t>
-      </w:r>
+        <w:t xml:space="preserve">, MongoDB, Hibernate, </w:t>
+      </w:r>
+      <w:proofErr w:type="spellStart"/>
+      <w:r>
+        <w:rPr>
+          <w:rFonts w:eastAsia="Microsoft YaHei" w:cs="Times New Roman"/>
+          <w:sz w:val="20"/>
+          <w:szCs w:val="20"/>
+          <w:lang w:eastAsia="zh-CN"/>
+        </w:rPr>
+        <w:t>Sequelize</w:t>
+      </w:r>
+      <w:proofErr w:type="spellEnd"/>
     </w:p>
     <w:p>
       <w:pPr>
@@ -1426,19 +1550,67 @@
           <w:shd w:val="clear" w:color="auto" w:fill="FFFFFF"/>
           <w:lang w:eastAsia="zh-CN"/>
         </w:rPr>
-        <w:t xml:space="preserve"> Logplot with </w:t>
-      </w:r>
-      <w:r>
-        <w:rPr>
-          <w:rFonts w:eastAsia="Microsoft YaHei" w:cs="Times New Roman"/>
-          <w:b/>
-          <w:bCs/>
-          <w:sz w:val="20"/>
-          <w:szCs w:val="20"/>
-          <w:shd w:val="clear" w:color="auto" w:fill="FFFFFF"/>
-          <w:lang w:eastAsia="zh-CN"/>
-        </w:rPr>
-        <w:t xml:space="preserve">INT GeoToolkit </w:t>
+        <w:t xml:space="preserve"> </w:t>
+      </w:r>
+      <w:proofErr w:type="spellStart"/>
+      <w:r>
+        <w:rPr>
+          <w:rFonts w:eastAsia="Microsoft YaHei" w:cs="Times New Roman"/>
+          <w:sz w:val="20"/>
+          <w:szCs w:val="20"/>
+          <w:shd w:val="clear" w:color="auto" w:fill="FFFFFF"/>
+          <w:lang w:eastAsia="zh-CN"/>
+        </w:rPr>
+        <w:t>Logplot</w:t>
+      </w:r>
+      <w:proofErr w:type="spellEnd"/>
+      <w:r>
+        <w:rPr>
+          <w:rFonts w:eastAsia="Microsoft YaHei" w:cs="Times New Roman"/>
+          <w:sz w:val="20"/>
+          <w:szCs w:val="20"/>
+          <w:shd w:val="clear" w:color="auto" w:fill="FFFFFF"/>
+          <w:lang w:eastAsia="zh-CN"/>
+        </w:rPr>
+        <w:t xml:space="preserve"> with </w:t>
+      </w:r>
+      <w:r>
+        <w:rPr>
+          <w:rFonts w:eastAsia="Microsoft YaHei" w:cs="Times New Roman"/>
+          <w:b/>
+          <w:bCs/>
+          <w:sz w:val="20"/>
+          <w:szCs w:val="20"/>
+          <w:shd w:val="clear" w:color="auto" w:fill="FFFFFF"/>
+          <w:lang w:eastAsia="zh-CN"/>
+        </w:rPr>
+        <w:t xml:space="preserve">INT </w:t>
+      </w:r>
+      <w:proofErr w:type="spellStart"/>
+      <w:r>
+        <w:rPr>
+          <w:rFonts w:eastAsia="Microsoft YaHei" w:cs="Times New Roman"/>
+          <w:b/>
+          <w:bCs/>
+          <w:sz w:val="20"/>
+          <w:szCs w:val="20"/>
+          <w:shd w:val="clear" w:color="auto" w:fill="FFFFFF"/>
+          <w:lang w:eastAsia="zh-CN"/>
+        </w:rPr>
+        <w:t>GeoToolkit</w:t>
+      </w:r>
+      <w:proofErr w:type="spellEnd"/>
+      <w:r>
+        <w:rPr>
+          <w:rFonts w:eastAsia="Microsoft YaHei" w:cs="Times New Roman"/>
+          <w:b/>
+          <w:bCs/>
+          <w:sz w:val="20"/>
+          <w:szCs w:val="20"/>
+          <w:shd w:val="clear" w:color="auto" w:fill="FFFFFF"/>
+          <w:lang w:eastAsia="zh-CN"/>
+        </w:rPr>
+        <w:t xml:space="preserve"> </w:t>
       </w:r>
       <w:r>
         <w:rPr>
@@ -1787,6 +1959,7 @@
         </w:rPr>
         <w:t xml:space="preserve"> the existing </w:t>
       </w:r>
+      <w:proofErr w:type="gramStart"/>
       <w:r>
         <w:rPr>
           <w:rFonts w:eastAsia="Microsoft YaHei" w:cs="Times New Roman"/>
@@ -1805,7 +1978,18 @@
           <w:shd w:val="clear" w:color="auto" w:fill="FFFFFF"/>
           <w:lang w:eastAsia="zh-CN"/>
         </w:rPr>
-        <w:t>unit test cases from Linux to Windows.</w:t>
+        <w:t>unit</w:t>
+      </w:r>
+      <w:proofErr w:type="gramEnd"/>
+      <w:r>
+        <w:rPr>
+          <w:rFonts w:eastAsia="Microsoft YaHei" w:cs="Times New Roman"/>
+          <w:sz w:val="20"/>
+          <w:szCs w:val="20"/>
+          <w:shd w:val="clear" w:color="auto" w:fill="FFFFFF"/>
+          <w:lang w:eastAsia="zh-CN"/>
+        </w:rPr>
+        <w:t xml:space="preserve"> test cases from Linux to Windows.</w:t>
       </w:r>
     </w:p>
     <w:p>
@@ -2250,6 +2434,7 @@
         </w:rPr>
         <w:t xml:space="preserve">, and </w:t>
       </w:r>
+      <w:proofErr w:type="spellStart"/>
       <w:r>
         <w:rPr>
           <w:rFonts w:eastAsia="Microsoft YaHei" w:cs="Times New Roman"/>
@@ -2262,6 +2447,7 @@
         </w:rPr>
         <w:t>Vite</w:t>
       </w:r>
+      <w:proofErr w:type="spellEnd"/>
       <w:r>
         <w:rPr>
           <w:rFonts w:eastAsia="Microsoft YaHei" w:cs="Times New Roman"/>
@@ -2946,7 +3132,20 @@
           <w:shd w:val="clear" w:color="auto" w:fill="FFFFFF"/>
           <w:lang w:eastAsia="zh-CN"/>
         </w:rPr>
-        <w:t xml:space="preserve"> Tailwind</w:t>
+        <w:t xml:space="preserve"> </w:t>
+      </w:r>
+      <w:proofErr w:type="gramStart"/>
+      <w:r>
+        <w:rPr>
+          <w:rFonts w:eastAsia="Microsoft YaHei" w:cs="Times New Roman"/>
+          <w:b/>
+          <w:bCs/>
+          <w:sz w:val="20"/>
+          <w:szCs w:val="20"/>
+          <w:shd w:val="clear" w:color="auto" w:fill="FFFFFF"/>
+          <w:lang w:eastAsia="zh-CN"/>
+        </w:rPr>
+        <w:t>Tailwind</w:t>
       </w:r>
       <w:r>
         <w:rPr>
@@ -2966,7 +3165,38 @@
           <w:shd w:val="clear" w:color="auto" w:fill="FFFFFF"/>
           <w:lang w:eastAsia="zh-CN"/>
         </w:rPr>
-        <w:t xml:space="preserve">and adjusted visual effects to match the demartment’s changing expectations and helped increment MIUI’s monthly active users by </w:t>
+        <w:t>and</w:t>
+      </w:r>
+      <w:proofErr w:type="gramEnd"/>
+      <w:r>
+        <w:rPr>
+          <w:rFonts w:eastAsia="Microsoft YaHei" w:cs="Times New Roman"/>
+          <w:sz w:val="20"/>
+          <w:szCs w:val="20"/>
+          <w:shd w:val="clear" w:color="auto" w:fill="FFFFFF"/>
+          <w:lang w:eastAsia="zh-CN"/>
+        </w:rPr>
+        <w:t xml:space="preserve"> adjusted visual effects to match the </w:t>
+      </w:r>
+      <w:r>
+        <w:rPr>
+          <w:rFonts w:eastAsia="Microsoft YaHei" w:cs="Times New Roman"/>
+          <w:sz w:val="20"/>
+          <w:szCs w:val="20"/>
+          <w:shd w:val="clear" w:color="auto" w:fill="FFFFFF"/>
+          <w:lang w:eastAsia="zh-CN"/>
+        </w:rPr>
+        <w:t>department’s</w:t>
+      </w:r>
+      <w:r>
+        <w:rPr>
+          <w:rFonts w:eastAsia="Microsoft YaHei" w:cs="Times New Roman"/>
+          <w:sz w:val="20"/>
+          <w:szCs w:val="20"/>
+          <w:shd w:val="clear" w:color="auto" w:fill="FFFFFF"/>
+          <w:lang w:eastAsia="zh-CN"/>
+        </w:rPr>
+        <w:t xml:space="preserve"> changing expectations and helped increment MIUI’s monthly active users by </w:t>
       </w:r>
       <w:r>
         <w:rPr>
@@ -3013,7 +3243,47 @@
           <w:shd w:val="clear" w:color="auto" w:fill="FFFFFF"/>
           <w:lang w:eastAsia="zh-CN"/>
         </w:rPr>
-        <w:t xml:space="preserve">Enhanced operations team’s work efficiency by developing splashscreen and product library management modules for Xiaomi Community’s backend with React to enable automated splashscreen and product management. </w:t>
+        <w:t xml:space="preserve">Enhanced operations team’s work efficiency by developing </w:t>
+      </w:r>
+      <w:r>
+        <w:rPr>
+          <w:rFonts w:eastAsia="Microsoft YaHei" w:cs="Times New Roman"/>
+          <w:sz w:val="20"/>
+          <w:szCs w:val="20"/>
+          <w:shd w:val="clear" w:color="auto" w:fill="FFFFFF"/>
+          <w:lang w:eastAsia="zh-CN"/>
+        </w:rPr>
+        <w:t>splash screen</w:t>
+      </w:r>
+      <w:r>
+        <w:rPr>
+          <w:rFonts w:eastAsia="Microsoft YaHei" w:cs="Times New Roman"/>
+          <w:sz w:val="20"/>
+          <w:szCs w:val="20"/>
+          <w:shd w:val="clear" w:color="auto" w:fill="FFFFFF"/>
+          <w:lang w:eastAsia="zh-CN"/>
+        </w:rPr>
+        <w:t xml:space="preserve"> and product library management modules for Xiaomi Community’s backend with React to enable automated </w:t>
+      </w:r>
+      <w:r>
+        <w:rPr>
+          <w:rFonts w:eastAsia="Microsoft YaHei" w:cs="Times New Roman"/>
+          <w:sz w:val="20"/>
+          <w:szCs w:val="20"/>
+          <w:shd w:val="clear" w:color="auto" w:fill="FFFFFF"/>
+          <w:lang w:eastAsia="zh-CN"/>
+        </w:rPr>
+        <w:t>splash screen</w:t>
+      </w:r>
+      <w:r>
+        <w:rPr>
+          <w:rFonts w:eastAsia="Microsoft YaHei" w:cs="Times New Roman"/>
+          <w:sz w:val="20"/>
+          <w:szCs w:val="20"/>
+          <w:shd w:val="clear" w:color="auto" w:fill="FFFFFF"/>
+          <w:lang w:eastAsia="zh-CN"/>
+        </w:rPr>
+        <w:t xml:space="preserve"> and product management. </w:t>
       </w:r>
     </w:p>
     <w:p>
@@ -3096,8 +3366,22 @@
           <w:shd w:val="clear" w:color="auto" w:fill="FFFFFF"/>
           <w:lang w:eastAsia="zh-CN"/>
         </w:rPr>
-        <w:t>-Sequelize</w:t>
-      </w:r>
+        <w:t>-</w:t>
+      </w:r>
+      <w:proofErr w:type="spellStart"/>
+      <w:r>
+        <w:rPr>
+          <w:rFonts w:eastAsia="Microsoft YaHei" w:cs="Times New Roman"/>
+          <w:b/>
+          <w:bCs/>
+          <w:sz w:val="20"/>
+          <w:szCs w:val="20"/>
+          <w:shd w:val="clear" w:color="auto" w:fill="FFFFFF"/>
+          <w:lang w:eastAsia="zh-CN"/>
+        </w:rPr>
+        <w:t>Sequelize</w:t>
+      </w:r>
+      <w:proofErr w:type="spellEnd"/>
       <w:r>
         <w:rPr>
           <w:rFonts w:eastAsia="Microsoft YaHei" w:cs="Times New Roman"/>
@@ -3677,7 +3961,51 @@
           <w:shd w:val="clear" w:color="auto" w:fill="FFFFFF"/>
           <w:lang w:eastAsia="zh-CN"/>
         </w:rPr>
-        <w:t>Expanded the functionality and improved the usability of Alibaba Cloud by implementing new features, varying from constructing the Advanced Features page of VPC to carrying out the VSwitch change-of-binding module of VRouter-Table</w:t>
+        <w:t xml:space="preserve">Expanded the functionality and improved the usability of Alibaba Cloud by implementing new features, varying from constructing the Advanced Features page of VPC to carrying out the </w:t>
+      </w:r>
+      <w:proofErr w:type="spellStart"/>
+      <w:r>
+        <w:rPr>
+          <w:rFonts w:eastAsia="Microsoft YaHei" w:cs="Times New Roman"/>
+          <w:sz w:val="20"/>
+          <w:szCs w:val="20"/>
+          <w:shd w:val="clear" w:color="auto" w:fill="FFFFFF"/>
+          <w:lang w:eastAsia="zh-CN"/>
+        </w:rPr>
+        <w:t>VSwitch</w:t>
+      </w:r>
+      <w:proofErr w:type="spellEnd"/>
+      <w:r>
+        <w:rPr>
+          <w:rFonts w:eastAsia="Microsoft YaHei" w:cs="Times New Roman"/>
+          <w:sz w:val="20"/>
+          <w:szCs w:val="20"/>
+          <w:shd w:val="clear" w:color="auto" w:fill="FFFFFF"/>
+          <w:lang w:eastAsia="zh-CN"/>
+        </w:rPr>
+        <w:t xml:space="preserve"> change-of-binding module of </w:t>
+      </w:r>
+      <w:proofErr w:type="spellStart"/>
+      <w:r>
+        <w:rPr>
+          <w:rFonts w:eastAsia="Microsoft YaHei" w:cs="Times New Roman"/>
+          <w:sz w:val="20"/>
+          <w:szCs w:val="20"/>
+          <w:shd w:val="clear" w:color="auto" w:fill="FFFFFF"/>
+          <w:lang w:eastAsia="zh-CN"/>
+        </w:rPr>
+        <w:t>VRouter</w:t>
+      </w:r>
+      <w:proofErr w:type="spellEnd"/>
+      <w:r>
+        <w:rPr>
+          <w:rFonts w:eastAsia="Microsoft YaHei" w:cs="Times New Roman"/>
+          <w:sz w:val="20"/>
+          <w:szCs w:val="20"/>
+          <w:shd w:val="clear" w:color="auto" w:fill="FFFFFF"/>
+          <w:lang w:eastAsia="zh-CN"/>
+        </w:rPr>
+        <w:t>-Table</w:t>
       </w:r>
       <w:r>
         <w:rPr>
@@ -4484,6 +4812,7 @@
         </w:rPr>
       </w:pPr>
       <w:hyperlink r:id="rId10" w:history="1">
+        <w:proofErr w:type="spellStart"/>
         <w:r>
           <w:rPr>
             <w:rFonts w:eastAsia="Microsoft YaHei" w:cs="Times New Roman"/>
@@ -4496,6 +4825,7 @@
           </w:rPr>
           <w:t>InMotion</w:t>
         </w:r>
+        <w:proofErr w:type="spellEnd"/>
       </w:hyperlink>
       <w:r>
         <w:rPr>
@@ -4862,7 +5192,29 @@
           <w:shd w:val="clear" w:color="auto" w:fill="FFFFFF"/>
           <w:lang w:eastAsia="zh-CN"/>
         </w:rPr>
-        <w:t>Applied Firestore to store facial expression data uploaded every 100 frames for further facial expression analyses.</w:t>
+        <w:t xml:space="preserve">Applied </w:t>
+      </w:r>
+      <w:proofErr w:type="spellStart"/>
+      <w:r>
+        <w:rPr>
+          <w:rFonts w:eastAsia="Microsoft YaHei" w:cs="Times New Roman"/>
+          <w:sz w:val="20"/>
+          <w:szCs w:val="20"/>
+          <w:shd w:val="clear" w:color="auto" w:fill="FFFFFF"/>
+          <w:lang w:eastAsia="zh-CN"/>
+        </w:rPr>
+        <w:t>Firestore</w:t>
+      </w:r>
+      <w:proofErr w:type="spellEnd"/>
+      <w:r>
+        <w:rPr>
+          <w:rFonts w:eastAsia="Microsoft YaHei" w:cs="Times New Roman"/>
+          <w:sz w:val="20"/>
+          <w:szCs w:val="20"/>
+          <w:shd w:val="clear" w:color="auto" w:fill="FFFFFF"/>
+          <w:lang w:eastAsia="zh-CN"/>
+        </w:rPr>
+        <w:t xml:space="preserve"> to store facial expression data uploaded every 100 frames for further facial expression analyses.</w:t>
       </w:r>
     </w:p>
     <w:p>

</xml_diff>